<commit_message>
Update 7/22/2023 8:30AM EST
Update as of 8:30AM EST on 7/22/2023.
</commit_message>
<xml_diff>
--- a/WAR PREVENTION SECURITY SYSTEMS/ILLEGAL WAR ACTS/GENOCIDE PREVENTION SECURITY SYSTEMS/20230722 - MCE123 Technology Development - Genocide Prevention Security Systems - v1.0.1.16.docx
+++ b/WAR PREVENTION SECURITY SYSTEMS/ILLEGAL WAR ACTS/GENOCIDE PREVENTION SECURITY SYSTEMS/20230722 - MCE123 Technology Development - Genocide Prevention Security Systems - v1.0.1.16.docx
@@ -191,7 +191,7 @@
           <w:sz w:val="28"/>
           <w:szCs w:val="28"/>
         </w:rPr>
-        <w:t>7/22/2023 7:08:58 AM</w:t>
+        <w:t>7/22/2023 8:30:21 AM</w:t>
       </w:r>
     </w:p>
     <w:p>
@@ -748,19 +748,7 @@
         <w:rPr>
           <w:u w:val="single"/>
         </w:rPr>
-        <w:t xml:space="preserve">GENERALLY AUTONOMOUS </w:t>
-      </w:r>
-      <w:r>
-        <w:rPr>
-          <w:u w:val="single"/>
-        </w:rPr>
-        <w:t>EX-JUDICIAL EXECUTION</w:t>
-      </w:r>
-      <w:r>
-        <w:rPr>
-          <w:u w:val="single"/>
-        </w:rPr>
-        <w:t xml:space="preserve"> SIMULATION PREVENTION SECURITY SYSTEMS</w:t>
+        <w:t>GENERALLY AUTONOMOUS EX-JUDICIAL EXECUTION SIMULATION PREVENTION SECURITY SYSTEMS</w:t>
       </w:r>
       <w:r>
         <w:t xml:space="preserve"> (</w:t>
@@ -807,15 +795,7 @@
           <w:bCs/>
           <w:color w:val="FF0000"/>
         </w:rPr>
-        <w:t xml:space="preserve">ALL AUDIO/VISUAL COMPUTER SIMULATIONS OR ANIMATIONS OF </w:t>
-      </w:r>
-      <w:r>
-        <w:rPr>
-          <w:b/>
-          <w:bCs/>
-          <w:color w:val="FF0000"/>
-        </w:rPr>
-        <w:t>EX-JUDICIAL EXECUTION</w:t>
+        <w:t>ALL AUDIO/VISUAL COMPUTER SIMULATIONS OR ANIMATIONS OF EX-JUDICIAL EXECUTION</w:t>
       </w:r>
       <w:r>
         <w:t xml:space="preserve"> </w:t>
@@ -1052,23 +1032,7 @@
           <w:bCs/>
           <w:color w:val="FF0000"/>
         </w:rPr>
-        <w:t xml:space="preserve">ACTIVE-DUTY </w:t>
-      </w:r>
-      <w:r>
-        <w:rPr>
-          <w:b/>
-          <w:bCs/>
-          <w:color w:val="FF0000"/>
-        </w:rPr>
-        <w:t>GENOCIDE</w:t>
-      </w:r>
-      <w:r>
-        <w:rPr>
-          <w:b/>
-          <w:bCs/>
-          <w:color w:val="FF0000"/>
-        </w:rPr>
-        <w:t xml:space="preserve"> INVESTIGATORS</w:t>
+        <w:t>ACTIVE-DUTY GENOCIDE INVESTIGATORS</w:t>
       </w:r>
       <w:r>
         <w:rPr>
@@ -1154,19 +1118,7 @@
         <w:rPr>
           <w:u w:val="single"/>
         </w:rPr>
-        <w:t xml:space="preserve">GENERALLY AUTONOMOUS </w:t>
-      </w:r>
-      <w:r>
-        <w:rPr>
-          <w:u w:val="single"/>
-        </w:rPr>
-        <w:t xml:space="preserve">REMOTE/PROXY </w:t>
-      </w:r>
-      <w:r>
-        <w:rPr>
-          <w:u w:val="single"/>
-        </w:rPr>
-        <w:t>EX-JUDICIAL EXECUTION SIMULATION PREVENTION SECURITY SYSTEMS</w:t>
+        <w:t>GENERALLY AUTONOMOUS REMOTE/PROXY EX-JUDICIAL EXECUTION SIMULATION PREVENTION SECURITY SYSTEMS</w:t>
       </w:r>
       <w:r>
         <w:t xml:space="preserve"> (</w:t>
@@ -1213,23 +1165,7 @@
           <w:bCs/>
           <w:color w:val="FF0000"/>
         </w:rPr>
-        <w:t xml:space="preserve">ALL AUDIO/VISUAL COMPUTER SIMULATIONS OR ANIMATIONS OF </w:t>
-      </w:r>
-      <w:r>
-        <w:rPr>
-          <w:b/>
-          <w:bCs/>
-          <w:color w:val="FF0000"/>
-        </w:rPr>
-        <w:t xml:space="preserve">REMOTE/PROXY </w:t>
-      </w:r>
-      <w:r>
-        <w:rPr>
-          <w:b/>
-          <w:bCs/>
-          <w:color w:val="FF0000"/>
-        </w:rPr>
-        <w:t>EX-JUDICIAL EXECUTION</w:t>
+        <w:t>ALL AUDIO/VISUAL COMPUTER SIMULATIONS OR ANIMATIONS OF REMOTE/PROXY EX-JUDICIAL EXECUTION</w:t>
       </w:r>
       <w:r>
         <w:t xml:space="preserve"> </w:t>
@@ -1529,10 +1465,7 @@
         <w:t>ANY CONFLICT</w:t>
       </w:r>
       <w:r>
-        <w:t xml:space="preserve">, </w:t>
-      </w:r>
-      <w:r>
-        <w:t xml:space="preserve">                                                                         </w:t>
+        <w:t xml:space="preserve">,                                                                          </w:t>
       </w:r>
       <w:r>
         <w:rPr>
@@ -12706,7 +12639,23 @@
           <w:bCs/>
           <w:color w:val="FF0000"/>
         </w:rPr>
-        <w:t xml:space="preserve">INTENTIONAL </w:t>
+        <w:t>IN</w:t>
+      </w:r>
+      <w:r>
+        <w:rPr>
+          <w:b/>
+          <w:bCs/>
+          <w:color w:val="FF0000"/>
+        </w:rPr>
+        <w:t>SURRECTION</w:t>
+      </w:r>
+      <w:r>
+        <w:rPr>
+          <w:b/>
+          <w:bCs/>
+          <w:color w:val="FF0000"/>
+        </w:rPr>
+        <w:t xml:space="preserve"> </w:t>
       </w:r>
       <w:proofErr w:type="gramStart"/>
       <w:r>
@@ -12783,7 +12732,7 @@
           <w:bCs/>
           <w:color w:val="FF0000"/>
         </w:rPr>
-        <w:t xml:space="preserve">INTERNAL </w:t>
+        <w:t xml:space="preserve">INTENTIONAL </w:t>
       </w:r>
       <w:proofErr w:type="gramStart"/>
       <w:r>
@@ -12860,7 +12809,7 @@
           <w:bCs/>
           <w:color w:val="FF0000"/>
         </w:rPr>
-        <w:t xml:space="preserve">INTERNATIONAL </w:t>
+        <w:t xml:space="preserve">INTERNAL </w:t>
       </w:r>
       <w:proofErr w:type="gramStart"/>
       <w:r>
@@ -12937,7 +12886,7 @@
           <w:bCs/>
           <w:color w:val="FF0000"/>
         </w:rPr>
-        <w:t xml:space="preserve">JUDEOCIDE </w:t>
+        <w:t xml:space="preserve">INTERNATIONAL </w:t>
       </w:r>
       <w:proofErr w:type="gramStart"/>
       <w:r>
@@ -12946,7 +12895,7 @@
           <w:bCs/>
           <w:color w:val="FF0000"/>
         </w:rPr>
-        <w:t>PREVENTION</w:t>
+        <w:t>GENOCIDE</w:t>
       </w:r>
       <w:r>
         <w:rPr>
@@ -13014,7 +12963,7 @@
           <w:bCs/>
           <w:color w:val="FF0000"/>
         </w:rPr>
-        <w:t xml:space="preserve">LASER </w:t>
+        <w:t xml:space="preserve">JUDEOCIDE </w:t>
       </w:r>
       <w:proofErr w:type="gramStart"/>
       <w:r>
@@ -13023,7 +12972,7 @@
           <w:bCs/>
           <w:color w:val="FF0000"/>
         </w:rPr>
-        <w:t>GENOCIDE</w:t>
+        <w:t>PREVENTION</w:t>
       </w:r>
       <w:r>
         <w:rPr>
@@ -13091,7 +13040,7 @@
           <w:bCs/>
           <w:color w:val="FF0000"/>
         </w:rPr>
-        <w:t xml:space="preserve">LEGAL SYSTEM </w:t>
+        <w:t xml:space="preserve">LASER </w:t>
       </w:r>
       <w:proofErr w:type="gramStart"/>
       <w:r>
@@ -13162,6 +13111,14 @@
         </w:rPr>
         <w:t xml:space="preserve"> </w:t>
       </w:r>
+      <w:r>
+        <w:rPr>
+          <w:b/>
+          <w:bCs/>
+          <w:color w:val="FF0000"/>
+        </w:rPr>
+        <w:t xml:space="preserve">LEGAL SYSTEM </w:t>
+      </w:r>
       <w:proofErr w:type="gramStart"/>
       <w:r>
         <w:rPr>
@@ -13169,7 +13126,7 @@
           <w:bCs/>
           <w:color w:val="FF0000"/>
         </w:rPr>
-        <w:t>MALICIDE</w:t>
+        <w:t>GENOCIDE</w:t>
       </w:r>
       <w:r>
         <w:rPr>
@@ -13231,14 +13188,6 @@
         </w:rPr>
         <w:t xml:space="preserve"> </w:t>
       </w:r>
-      <w:r>
-        <w:rPr>
-          <w:b/>
-          <w:bCs/>
-          <w:color w:val="FF0000"/>
-        </w:rPr>
-        <w:t xml:space="preserve">MASS CASUALTY </w:t>
-      </w:r>
       <w:proofErr w:type="gramStart"/>
       <w:r>
         <w:rPr>
@@ -13246,15 +13195,7 @@
           <w:bCs/>
           <w:color w:val="FF0000"/>
         </w:rPr>
-        <w:t>EVEN</w:t>
-      </w:r>
-      <w:r>
-        <w:rPr>
-          <w:b/>
-          <w:bCs/>
-          <w:color w:val="FF0000"/>
-        </w:rPr>
-        <w:t>TS</w:t>
+        <w:t>MALICIDE</w:t>
       </w:r>
       <w:r>
         <w:rPr>
@@ -13322,7 +13263,7 @@
           <w:bCs/>
           <w:color w:val="FF0000"/>
         </w:rPr>
-        <w:t xml:space="preserve">MASS </w:t>
+        <w:t xml:space="preserve">MASS CASUALTY </w:t>
       </w:r>
       <w:proofErr w:type="gramStart"/>
       <w:r>
@@ -13331,7 +13272,15 @@
           <w:bCs/>
           <w:color w:val="FF0000"/>
         </w:rPr>
-        <w:t>GENOCIDE</w:t>
+        <w:t>EVEN</w:t>
+      </w:r>
+      <w:r>
+        <w:rPr>
+          <w:b/>
+          <w:bCs/>
+          <w:color w:val="FF0000"/>
+        </w:rPr>
+        <w:t>TS</w:t>
       </w:r>
       <w:r>
         <w:rPr>
@@ -13399,15 +13348,7 @@
           <w:bCs/>
           <w:color w:val="FF0000"/>
         </w:rPr>
-        <w:t>MASS GENOCID</w:t>
-      </w:r>
-      <w:r>
-        <w:rPr>
-          <w:b/>
-          <w:bCs/>
-          <w:color w:val="FF0000"/>
-        </w:rPr>
-        <w:t xml:space="preserve">E </w:t>
+        <w:t xml:space="preserve">MASS </w:t>
       </w:r>
       <w:proofErr w:type="gramStart"/>
       <w:r>
@@ -13416,7 +13357,7 @@
           <w:bCs/>
           <w:color w:val="FF0000"/>
         </w:rPr>
-        <w:t>THREATS</w:t>
+        <w:t>GENOCIDE</w:t>
       </w:r>
       <w:r>
         <w:rPr>
@@ -13484,7 +13425,15 @@
           <w:bCs/>
           <w:color w:val="FF0000"/>
         </w:rPr>
-        <w:t xml:space="preserve">MASS </w:t>
+        <w:t>MASS GENOCID</w:t>
+      </w:r>
+      <w:r>
+        <w:rPr>
+          <w:b/>
+          <w:bCs/>
+          <w:color w:val="FF0000"/>
+        </w:rPr>
+        <w:t xml:space="preserve">E </w:t>
       </w:r>
       <w:proofErr w:type="gramStart"/>
       <w:r>
@@ -13493,15 +13442,7 @@
           <w:bCs/>
           <w:color w:val="FF0000"/>
         </w:rPr>
-        <w:t>SHOOTIN</w:t>
-      </w:r>
-      <w:r>
-        <w:rPr>
-          <w:b/>
-          <w:bCs/>
-          <w:color w:val="FF0000"/>
-        </w:rPr>
-        <w:t>GS</w:t>
+        <w:t>THREATS</w:t>
       </w:r>
       <w:r>
         <w:rPr>
@@ -13569,7 +13510,7 @@
           <w:bCs/>
           <w:color w:val="FF0000"/>
         </w:rPr>
-        <w:t xml:space="preserve">MASS SPREAD </w:t>
+        <w:t xml:space="preserve">MASS </w:t>
       </w:r>
       <w:proofErr w:type="gramStart"/>
       <w:r>
@@ -13578,7 +13519,15 @@
           <w:bCs/>
           <w:color w:val="FF0000"/>
         </w:rPr>
-        <w:t>GENOCIDE</w:t>
+        <w:t>SHOOTIN</w:t>
+      </w:r>
+      <w:r>
+        <w:rPr>
+          <w:b/>
+          <w:bCs/>
+          <w:color w:val="FF0000"/>
+        </w:rPr>
+        <w:t>GS</w:t>
       </w:r>
       <w:r>
         <w:rPr>
@@ -13646,7 +13595,7 @@
           <w:bCs/>
           <w:color w:val="FF0000"/>
         </w:rPr>
-        <w:t xml:space="preserve">MEDIA </w:t>
+        <w:t xml:space="preserve">MASS SPREAD </w:t>
       </w:r>
       <w:proofErr w:type="gramStart"/>
       <w:r>
@@ -13707,55 +13656,23 @@
           <w:bCs/>
           <w:color w:val="FF0000"/>
         </w:rPr>
-        <w:t>NY</w:t>
-      </w:r>
-      <w:r>
-        <w:rPr>
-          <w:b/>
-          <w:bCs/>
-          <w:color w:val="FF0000"/>
-        </w:rPr>
-        <w:t xml:space="preserve"> </w:t>
-      </w:r>
-      <w:r>
-        <w:rPr>
-          <w:b/>
-          <w:bCs/>
-          <w:color w:val="FF0000"/>
-        </w:rPr>
-        <w:t>MEDI</w:t>
-      </w:r>
-      <w:r>
-        <w:rPr>
-          <w:b/>
-          <w:bCs/>
-          <w:color w:val="FF0000"/>
-        </w:rPr>
-        <w:t>C</w:t>
-      </w:r>
-      <w:r>
-        <w:rPr>
-          <w:b/>
-          <w:bCs/>
-          <w:color w:val="FF0000"/>
-        </w:rPr>
-        <w:t>A</w:t>
-      </w:r>
-      <w:r>
-        <w:rPr>
-          <w:b/>
-          <w:bCs/>
-          <w:color w:val="FF0000"/>
-        </w:rPr>
-        <w:t>L</w:t>
-      </w:r>
-      <w:r>
-        <w:rPr>
-          <w:b/>
-          <w:bCs/>
-          <w:color w:val="FF0000"/>
-        </w:rPr>
-        <w:t xml:space="preserve"> </w:t>
+        <w:t>LL</w:t>
+      </w:r>
+      <w:r>
+        <w:rPr>
+          <w:b/>
+          <w:bCs/>
+          <w:color w:val="FF0000"/>
+        </w:rPr>
+        <w:t xml:space="preserve"> </w:t>
+      </w:r>
+      <w:r>
+        <w:rPr>
+          <w:b/>
+          <w:bCs/>
+          <w:color w:val="FF0000"/>
+        </w:rPr>
+        <w:t xml:space="preserve">MEDIA </w:t>
       </w:r>
       <w:proofErr w:type="gramStart"/>
       <w:r>
@@ -13816,23 +13733,55 @@
           <w:bCs/>
           <w:color w:val="FF0000"/>
         </w:rPr>
-        <w:t>LL</w:t>
-      </w:r>
-      <w:r>
-        <w:rPr>
-          <w:b/>
-          <w:bCs/>
-          <w:color w:val="FF0000"/>
-        </w:rPr>
-        <w:t xml:space="preserve"> </w:t>
-      </w:r>
-      <w:r>
-        <w:rPr>
-          <w:b/>
-          <w:bCs/>
-          <w:color w:val="FF0000"/>
-        </w:rPr>
-        <w:t xml:space="preserve">MEMORY DETERMINISTIC </w:t>
+        <w:t>NY</w:t>
+      </w:r>
+      <w:r>
+        <w:rPr>
+          <w:b/>
+          <w:bCs/>
+          <w:color w:val="FF0000"/>
+        </w:rPr>
+        <w:t xml:space="preserve"> </w:t>
+      </w:r>
+      <w:r>
+        <w:rPr>
+          <w:b/>
+          <w:bCs/>
+          <w:color w:val="FF0000"/>
+        </w:rPr>
+        <w:t>MEDI</w:t>
+      </w:r>
+      <w:r>
+        <w:rPr>
+          <w:b/>
+          <w:bCs/>
+          <w:color w:val="FF0000"/>
+        </w:rPr>
+        <w:t>C</w:t>
+      </w:r>
+      <w:r>
+        <w:rPr>
+          <w:b/>
+          <w:bCs/>
+          <w:color w:val="FF0000"/>
+        </w:rPr>
+        <w:t>A</w:t>
+      </w:r>
+      <w:r>
+        <w:rPr>
+          <w:b/>
+          <w:bCs/>
+          <w:color w:val="FF0000"/>
+        </w:rPr>
+        <w:t>L</w:t>
+      </w:r>
+      <w:r>
+        <w:rPr>
+          <w:b/>
+          <w:bCs/>
+          <w:color w:val="FF0000"/>
+        </w:rPr>
+        <w:t xml:space="preserve"> </w:t>
       </w:r>
       <w:proofErr w:type="gramStart"/>
       <w:r>
@@ -13909,7 +13858,7 @@
           <w:bCs/>
           <w:color w:val="FF0000"/>
         </w:rPr>
-        <w:t xml:space="preserve">MESH </w:t>
+        <w:t xml:space="preserve">MEMORY DETERMINISTIC </w:t>
       </w:r>
       <w:proofErr w:type="gramStart"/>
       <w:r>
@@ -13986,7 +13935,7 @@
           <w:bCs/>
           <w:color w:val="FF0000"/>
         </w:rPr>
-        <w:t xml:space="preserve">METALOGICAL </w:t>
+        <w:t xml:space="preserve">MESH </w:t>
       </w:r>
       <w:proofErr w:type="gramStart"/>
       <w:r>
@@ -14063,7 +14012,7 @@
           <w:bCs/>
           <w:color w:val="FF0000"/>
         </w:rPr>
-        <w:t xml:space="preserve">MINI </w:t>
+        <w:t xml:space="preserve">METALOGICAL </w:t>
       </w:r>
       <w:proofErr w:type="gramStart"/>
       <w:r>
@@ -14140,7 +14089,7 @@
           <w:bCs/>
           <w:color w:val="FF0000"/>
         </w:rPr>
-        <w:t xml:space="preserve">MURDER, THEN </w:t>
+        <w:t xml:space="preserve">MINI </w:t>
       </w:r>
       <w:proofErr w:type="gramStart"/>
       <w:r>
@@ -14218,7 +14167,7 @@
           <w:bCs/>
           <w:color w:val="FF0000"/>
         </w:rPr>
-        <w:t xml:space="preserve">NEGLIGENT </w:t>
+        <w:t xml:space="preserve">MURDER, THEN </w:t>
       </w:r>
       <w:proofErr w:type="gramStart"/>
       <w:r>
@@ -14295,7 +14244,7 @@
           <w:bCs/>
           <w:color w:val="FF0000"/>
         </w:rPr>
-        <w:t xml:space="preserve">NEW TYPE OF </w:t>
+        <w:t xml:space="preserve">NEGLIGENT </w:t>
       </w:r>
       <w:proofErr w:type="gramStart"/>
       <w:r>
@@ -14372,7 +14321,7 @@
           <w:bCs/>
           <w:color w:val="FF0000"/>
         </w:rPr>
-        <w:t xml:space="preserve">NON-EXISTENT </w:t>
+        <w:t xml:space="preserve">NEW TYPE OF </w:t>
       </w:r>
       <w:proofErr w:type="gramStart"/>
       <w:r>
@@ -14449,7 +14398,7 @@
           <w:bCs/>
           <w:color w:val="FF0000"/>
         </w:rPr>
-        <w:t xml:space="preserve">NONMETAPHORICAL </w:t>
+        <w:t xml:space="preserve">NON-EXISTENT </w:t>
       </w:r>
       <w:proofErr w:type="gramStart"/>
       <w:r>
@@ -14526,7 +14475,7 @@
           <w:bCs/>
           <w:color w:val="FF0000"/>
         </w:rPr>
-        <w:t xml:space="preserve">NUCLEAR CASE FRAUD VS. GENOCIDE CASE </w:t>
+        <w:t xml:space="preserve">NONMETAPHORICAL </w:t>
       </w:r>
       <w:proofErr w:type="gramStart"/>
       <w:r>
@@ -14535,7 +14484,7 @@
           <w:bCs/>
           <w:color w:val="FF0000"/>
         </w:rPr>
-        <w:t>FRAUD</w:t>
+        <w:t>GENOCIDE</w:t>
       </w:r>
       <w:r>
         <w:rPr>
@@ -14603,7 +14552,7 @@
           <w:bCs/>
           <w:color w:val="FF0000"/>
         </w:rPr>
-        <w:t xml:space="preserve">NUCLEAR </w:t>
+        <w:t xml:space="preserve">NUCLEAR CASE FRAUD VS. GENOCIDE CASE </w:t>
       </w:r>
       <w:proofErr w:type="gramStart"/>
       <w:r>
@@ -14612,7 +14561,7 @@
           <w:bCs/>
           <w:color w:val="FF0000"/>
         </w:rPr>
-        <w:t>GENOCIDE</w:t>
+        <w:t>FRAUD</w:t>
       </w:r>
       <w:r>
         <w:rPr>
@@ -14680,7 +14629,7 @@
           <w:bCs/>
           <w:color w:val="FF0000"/>
         </w:rPr>
-        <w:t xml:space="preserve">OBLIVIOUS </w:t>
+        <w:t xml:space="preserve">NUCLEAR </w:t>
       </w:r>
       <w:proofErr w:type="gramStart"/>
       <w:r>
@@ -14757,23 +14706,7 @@
           <w:bCs/>
           <w:color w:val="FF0000"/>
         </w:rPr>
-        <w:t>O</w:t>
-      </w:r>
-      <w:r>
-        <w:rPr>
-          <w:b/>
-          <w:bCs/>
-          <w:color w:val="FF0000"/>
-        </w:rPr>
-        <w:t>FFICIAL</w:t>
-      </w:r>
-      <w:r>
-        <w:rPr>
-          <w:b/>
-          <w:bCs/>
-          <w:color w:val="FF0000"/>
-        </w:rPr>
-        <w:t xml:space="preserve"> </w:t>
+        <w:t xml:space="preserve">OBLIVIOUS </w:t>
       </w:r>
       <w:proofErr w:type="gramStart"/>
       <w:r>
@@ -14850,7 +14783,23 @@
           <w:bCs/>
           <w:color w:val="FF0000"/>
         </w:rPr>
-        <w:t xml:space="preserve">ORGANIZATIONAL </w:t>
+        <w:t>O</w:t>
+      </w:r>
+      <w:r>
+        <w:rPr>
+          <w:b/>
+          <w:bCs/>
+          <w:color w:val="FF0000"/>
+        </w:rPr>
+        <w:t>FFICIAL</w:t>
+      </w:r>
+      <w:r>
+        <w:rPr>
+          <w:b/>
+          <w:bCs/>
+          <w:color w:val="FF0000"/>
+        </w:rPr>
+        <w:t xml:space="preserve"> </w:t>
       </w:r>
       <w:proofErr w:type="gramStart"/>
       <w:r>
@@ -14927,7 +14876,7 @@
           <w:bCs/>
           <w:color w:val="FF0000"/>
         </w:rPr>
-        <w:t xml:space="preserve">ORGANIZED CASE </w:t>
+        <w:t xml:space="preserve">ORGANIZATIONAL </w:t>
       </w:r>
       <w:proofErr w:type="gramStart"/>
       <w:r>
@@ -15004,7 +14953,7 @@
           <w:bCs/>
           <w:color w:val="FF0000"/>
         </w:rPr>
-        <w:t xml:space="preserve">PRE-DETERMINANT </w:t>
+        <w:t xml:space="preserve">ORGANIZED CASE </w:t>
       </w:r>
       <w:proofErr w:type="gramStart"/>
       <w:r>
@@ -15081,7 +15030,7 @@
           <w:bCs/>
           <w:color w:val="FF0000"/>
         </w:rPr>
-        <w:t xml:space="preserve">PREEMINATING PRE-MEDITATED </w:t>
+        <w:t xml:space="preserve">PRE-DETERMINANT </w:t>
       </w:r>
       <w:proofErr w:type="gramStart"/>
       <w:r>
@@ -15158,7 +15107,7 @@
           <w:bCs/>
           <w:color w:val="FF0000"/>
         </w:rPr>
-        <w:t xml:space="preserve">PRE-MEDITATED </w:t>
+        <w:t xml:space="preserve">PREEMINATING PRE-MEDITATED </w:t>
       </w:r>
       <w:proofErr w:type="gramStart"/>
       <w:r>
@@ -15235,7 +15184,7 @@
           <w:bCs/>
           <w:color w:val="FF0000"/>
         </w:rPr>
-        <w:t xml:space="preserve">PRE-RENDERED </w:t>
+        <w:t xml:space="preserve">PRE-MEDITATED </w:t>
       </w:r>
       <w:proofErr w:type="gramStart"/>
       <w:r>
@@ -15312,7 +15261,7 @@
           <w:bCs/>
           <w:color w:val="FF0000"/>
         </w:rPr>
-        <w:t xml:space="preserve">PROSECUTION </w:t>
+        <w:t xml:space="preserve">PRE-RENDERED </w:t>
       </w:r>
       <w:proofErr w:type="gramStart"/>
       <w:r>
@@ -15389,7 +15338,7 @@
           <w:bCs/>
           <w:color w:val="FF0000"/>
         </w:rPr>
-        <w:t xml:space="preserve">PROTECTIVE </w:t>
+        <w:t xml:space="preserve">PROSECUTION </w:t>
       </w:r>
       <w:proofErr w:type="gramStart"/>
       <w:r>
@@ -15466,23 +15415,7 @@
           <w:bCs/>
           <w:color w:val="FF0000"/>
         </w:rPr>
-        <w:t>PRO</w:t>
-      </w:r>
-      <w:r>
-        <w:rPr>
-          <w:b/>
-          <w:bCs/>
-          <w:color w:val="FF0000"/>
-        </w:rPr>
-        <w:t>XY</w:t>
-      </w:r>
-      <w:r>
-        <w:rPr>
-          <w:b/>
-          <w:bCs/>
-          <w:color w:val="FF0000"/>
-        </w:rPr>
-        <w:t xml:space="preserve"> </w:t>
+        <w:t xml:space="preserve">PROTECTIVE </w:t>
       </w:r>
       <w:proofErr w:type="gramStart"/>
       <w:r>
@@ -15559,7 +15492,23 @@
           <w:bCs/>
           <w:color w:val="FF0000"/>
         </w:rPr>
-        <w:t xml:space="preserve">PSYCHOLOGICAL </w:t>
+        <w:t>PRO</w:t>
+      </w:r>
+      <w:r>
+        <w:rPr>
+          <w:b/>
+          <w:bCs/>
+          <w:color w:val="FF0000"/>
+        </w:rPr>
+        <w:t>XY</w:t>
+      </w:r>
+      <w:r>
+        <w:rPr>
+          <w:b/>
+          <w:bCs/>
+          <w:color w:val="FF0000"/>
+        </w:rPr>
+        <w:t xml:space="preserve"> </w:t>
       </w:r>
       <w:proofErr w:type="gramStart"/>
       <w:r>
@@ -15636,7 +15585,7 @@
           <w:bCs/>
           <w:color w:val="FF0000"/>
         </w:rPr>
-        <w:t xml:space="preserve">RADIO FREQUENCY </w:t>
+        <w:t xml:space="preserve">PSYCHOLOGICAL </w:t>
       </w:r>
       <w:proofErr w:type="gramStart"/>
       <w:r>
@@ -15713,15 +15662,7 @@
           <w:bCs/>
           <w:color w:val="FF0000"/>
         </w:rPr>
-        <w:t>REGIONAL</w:t>
-      </w:r>
-      <w:r>
-        <w:rPr>
-          <w:b/>
-          <w:bCs/>
-          <w:color w:val="FF0000"/>
-        </w:rPr>
-        <w:t xml:space="preserve"> </w:t>
+        <w:t xml:space="preserve">RADIO FREQUENCY </w:t>
       </w:r>
       <w:proofErr w:type="gramStart"/>
       <w:r>
@@ -15798,7 +15739,15 @@
           <w:bCs/>
           <w:color w:val="FF0000"/>
         </w:rPr>
-        <w:t xml:space="preserve">RELATIONAL </w:t>
+        <w:t>REGIONAL</w:t>
+      </w:r>
+      <w:r>
+        <w:rPr>
+          <w:b/>
+          <w:bCs/>
+          <w:color w:val="FF0000"/>
+        </w:rPr>
+        <w:t xml:space="preserve"> </w:t>
       </w:r>
       <w:proofErr w:type="gramStart"/>
       <w:r>
@@ -15876,23 +15825,7 @@
           <w:bCs/>
           <w:color w:val="FF0000"/>
         </w:rPr>
-        <w:t>RE</w:t>
-      </w:r>
-      <w:r>
-        <w:rPr>
-          <w:b/>
-          <w:bCs/>
-          <w:color w:val="FF0000"/>
-        </w:rPr>
-        <w:t>MOTE</w:t>
-      </w:r>
-      <w:r>
-        <w:rPr>
-          <w:b/>
-          <w:bCs/>
-          <w:color w:val="FF0000"/>
-        </w:rPr>
-        <w:t xml:space="preserve"> </w:t>
+        <w:t xml:space="preserve">RELATIONAL </w:t>
       </w:r>
       <w:proofErr w:type="gramStart"/>
       <w:r>
@@ -15977,7 +15910,7 @@
           <w:bCs/>
           <w:color w:val="FF0000"/>
         </w:rPr>
-        <w:t>MOTELY COMMITTED</w:t>
+        <w:t>MOTE</w:t>
       </w:r>
       <w:r>
         <w:rPr>
@@ -16062,7 +15995,23 @@
           <w:bCs/>
           <w:color w:val="FF0000"/>
         </w:rPr>
-        <w:t xml:space="preserve">RETALITORY </w:t>
+        <w:t>RE</w:t>
+      </w:r>
+      <w:r>
+        <w:rPr>
+          <w:b/>
+          <w:bCs/>
+          <w:color w:val="FF0000"/>
+        </w:rPr>
+        <w:t>MOTELY COMMITTED</w:t>
+      </w:r>
+      <w:r>
+        <w:rPr>
+          <w:b/>
+          <w:bCs/>
+          <w:color w:val="FF0000"/>
+        </w:rPr>
+        <w:t xml:space="preserve"> </w:t>
       </w:r>
       <w:proofErr w:type="gramStart"/>
       <w:r>
@@ -16139,7 +16088,7 @@
           <w:bCs/>
           <w:color w:val="FF0000"/>
         </w:rPr>
-        <w:t xml:space="preserve">REVERSE </w:t>
+        <w:t xml:space="preserve">RETALITORY </w:t>
       </w:r>
       <w:proofErr w:type="gramStart"/>
       <w:r>
@@ -16216,7 +16165,7 @@
           <w:bCs/>
           <w:color w:val="FF0000"/>
         </w:rPr>
-        <w:t xml:space="preserve">SELF </w:t>
+        <w:t xml:space="preserve">REVERSE </w:t>
       </w:r>
       <w:proofErr w:type="gramStart"/>
       <w:r>
@@ -16293,15 +16242,7 @@
           <w:bCs/>
           <w:color w:val="FF0000"/>
         </w:rPr>
-        <w:t>SELF-INFLICTED</w:t>
-      </w:r>
-      <w:r>
-        <w:rPr>
-          <w:b/>
-          <w:bCs/>
-          <w:color w:val="FF0000"/>
-        </w:rPr>
-        <w:t xml:space="preserve"> </w:t>
+        <w:t xml:space="preserve">SELF </w:t>
       </w:r>
       <w:proofErr w:type="gramStart"/>
       <w:r>
@@ -16378,7 +16319,7 @@
           <w:bCs/>
           <w:color w:val="FF0000"/>
         </w:rPr>
-        <w:t>SELF-INFLICTED INTENTIONAL</w:t>
+        <w:t>SELF-INFLICTED</w:t>
       </w:r>
       <w:r>
         <w:rPr>
@@ -16463,7 +16404,15 @@
           <w:bCs/>
           <w:color w:val="FF0000"/>
         </w:rPr>
-        <w:t xml:space="preserve">SLOW </w:t>
+        <w:t>SELF-INFLICTED INTENTIONAL</w:t>
+      </w:r>
+      <w:r>
+        <w:rPr>
+          <w:b/>
+          <w:bCs/>
+          <w:color w:val="FF0000"/>
+        </w:rPr>
+        <w:t xml:space="preserve"> </w:t>
       </w:r>
       <w:proofErr w:type="gramStart"/>
       <w:r>
@@ -16540,15 +16489,7 @@
           <w:bCs/>
           <w:color w:val="FF0000"/>
         </w:rPr>
-        <w:t>SMALL CASUALTY EVENT</w:t>
-      </w:r>
-      <w:r>
-        <w:rPr>
-          <w:b/>
-          <w:bCs/>
-          <w:color w:val="FF0000"/>
-        </w:rPr>
-        <w:t xml:space="preserve"> </w:t>
+        <w:t xml:space="preserve">SLOW </w:t>
       </w:r>
       <w:proofErr w:type="gramStart"/>
       <w:r>
@@ -16625,7 +16566,15 @@
           <w:bCs/>
           <w:color w:val="FF0000"/>
         </w:rPr>
-        <w:t xml:space="preserve">SOFTWARE CAUSED OR INVOKED </w:t>
+        <w:t>SMALL CASUALTY EVENT</w:t>
+      </w:r>
+      <w:r>
+        <w:rPr>
+          <w:b/>
+          <w:bCs/>
+          <w:color w:val="FF0000"/>
+        </w:rPr>
+        <w:t xml:space="preserve"> </w:t>
       </w:r>
       <w:proofErr w:type="gramStart"/>
       <w:r>
@@ -16702,7 +16651,7 @@
           <w:bCs/>
           <w:color w:val="FF0000"/>
         </w:rPr>
-        <w:t xml:space="preserve">SUICIDAL </w:t>
+        <w:t xml:space="preserve">SOFTWARE CAUSED OR INVOKED </w:t>
       </w:r>
       <w:proofErr w:type="gramStart"/>
       <w:r>
@@ -16781,30 +16730,6 @@
         </w:rPr>
         <w:t xml:space="preserve">SUICIDAL </w:t>
       </w:r>
-      <w:r>
-        <w:rPr>
-          <w:b/>
-          <w:bCs/>
-          <w:color w:val="FF0000"/>
-        </w:rPr>
-        <w:t xml:space="preserve">DEFENSIVE </w:t>
-      </w:r>
-      <w:r>
-        <w:rPr>
-          <w:b/>
-          <w:bCs/>
-          <w:color w:val="FF0000"/>
-        </w:rPr>
-        <w:t>GENOCID</w:t>
-      </w:r>
-      <w:r>
-        <w:rPr>
-          <w:b/>
-          <w:bCs/>
-          <w:color w:val="FF0000"/>
-        </w:rPr>
-        <w:t xml:space="preserve">E, THEN </w:t>
-      </w:r>
       <w:proofErr w:type="gramStart"/>
       <w:r>
         <w:rPr>
@@ -16812,7 +16737,7 @@
           <w:bCs/>
           <w:color w:val="FF0000"/>
         </w:rPr>
-        <w:t>ASSASSINATION</w:t>
+        <w:t>GENOCIDE</w:t>
       </w:r>
       <w:r>
         <w:rPr>
@@ -16913,7 +16838,7 @@
           <w:bCs/>
           <w:color w:val="FF0000"/>
         </w:rPr>
-        <w:t>MURDER</w:t>
+        <w:t>ASSASSINATION</w:t>
       </w:r>
       <w:r>
         <w:rPr>
@@ -16981,7 +16906,23 @@
           <w:bCs/>
           <w:color w:val="FF0000"/>
         </w:rPr>
-        <w:t>SUICIDAL GENOCID</w:t>
+        <w:t xml:space="preserve">SUICIDAL </w:t>
+      </w:r>
+      <w:r>
+        <w:rPr>
+          <w:b/>
+          <w:bCs/>
+          <w:color w:val="FF0000"/>
+        </w:rPr>
+        <w:t xml:space="preserve">DEFENSIVE </w:t>
+      </w:r>
+      <w:r>
+        <w:rPr>
+          <w:b/>
+          <w:bCs/>
+          <w:color w:val="FF0000"/>
+        </w:rPr>
+        <w:t>GENOCID</w:t>
       </w:r>
       <w:r>
         <w:rPr>
@@ -16998,7 +16939,7 @@
           <w:bCs/>
           <w:color w:val="FF0000"/>
         </w:rPr>
-        <w:t>ASSASSINATION</w:t>
+        <w:t>MURDER</w:t>
       </w:r>
       <w:r>
         <w:rPr>
@@ -17083,7 +17024,7 @@
           <w:bCs/>
           <w:color w:val="FF0000"/>
         </w:rPr>
-        <w:t>MURDER</w:t>
+        <w:t>ASSASSINATION</w:t>
       </w:r>
       <w:r>
         <w:rPr>
@@ -17151,7 +17092,15 @@
           <w:bCs/>
           <w:color w:val="FF0000"/>
         </w:rPr>
-        <w:t xml:space="preserve">TECHNICAL OBJECTIVE </w:t>
+        <w:t>SUICIDAL GENOCID</w:t>
+      </w:r>
+      <w:r>
+        <w:rPr>
+          <w:b/>
+          <w:bCs/>
+          <w:color w:val="FF0000"/>
+        </w:rPr>
+        <w:t xml:space="preserve">E, THEN </w:t>
       </w:r>
       <w:proofErr w:type="gramStart"/>
       <w:r>
@@ -17160,7 +17109,7 @@
           <w:bCs/>
           <w:color w:val="FF0000"/>
         </w:rPr>
-        <w:t>GENOCIDE</w:t>
+        <w:t>MURDER</w:t>
       </w:r>
       <w:r>
         <w:rPr>
@@ -17228,7 +17177,7 @@
           <w:bCs/>
           <w:color w:val="FF0000"/>
         </w:rPr>
-        <w:t xml:space="preserve">TREASONOUS DEFENSIVE GENOCIDE BY OR FROM A THIRD </w:t>
+        <w:t xml:space="preserve">TECHNICAL OBJECTIVE </w:t>
       </w:r>
       <w:proofErr w:type="gramStart"/>
       <w:r>
@@ -17237,7 +17186,7 @@
           <w:bCs/>
           <w:color w:val="FF0000"/>
         </w:rPr>
-        <w:t>PARTY</w:t>
+        <w:t>GENOCIDE</w:t>
       </w:r>
       <w:r>
         <w:rPr>
@@ -17305,7 +17254,7 @@
           <w:bCs/>
           <w:color w:val="FF0000"/>
         </w:rPr>
-        <w:t xml:space="preserve">TREASONOUS </w:t>
+        <w:t xml:space="preserve">TREASONOUS DEFENSIVE GENOCIDE BY OR FROM A THIRD </w:t>
       </w:r>
       <w:proofErr w:type="gramStart"/>
       <w:r>
@@ -17314,7 +17263,7 @@
           <w:bCs/>
           <w:color w:val="FF0000"/>
         </w:rPr>
-        <w:t>GENOCIDE</w:t>
+        <w:t>PARTY</w:t>
       </w:r>
       <w:r>
         <w:rPr>
@@ -17384,14 +17333,6 @@
         </w:rPr>
         <w:t xml:space="preserve">TREASONOUS </w:t>
       </w:r>
-      <w:r>
-        <w:rPr>
-          <w:b/>
-          <w:bCs/>
-          <w:color w:val="FF0000"/>
-        </w:rPr>
-        <w:t xml:space="preserve">SUICIDAL </w:t>
-      </w:r>
       <w:proofErr w:type="gramStart"/>
       <w:r>
         <w:rPr>
@@ -17477,22 +17418,6 @@
         </w:rPr>
         <w:t xml:space="preserve">SUICIDAL </w:t>
       </w:r>
-      <w:r>
-        <w:rPr>
-          <w:b/>
-          <w:bCs/>
-          <w:color w:val="FF0000"/>
-        </w:rPr>
-        <w:t>GENOCID</w:t>
-      </w:r>
-      <w:r>
-        <w:rPr>
-          <w:b/>
-          <w:bCs/>
-          <w:color w:val="FF0000"/>
-        </w:rPr>
-        <w:t xml:space="preserve">E, THEN </w:t>
-      </w:r>
       <w:proofErr w:type="gramStart"/>
       <w:r>
         <w:rPr>
@@ -17500,7 +17425,7 @@
           <w:bCs/>
           <w:color w:val="FF0000"/>
         </w:rPr>
-        <w:t>MURDER</w:t>
+        <w:t>GENOCIDE</w:t>
       </w:r>
       <w:r>
         <w:rPr>
@@ -17522,6 +17447,107 @@
       </w:pPr>
       <w:r>
         <w:lastRenderedPageBreak/>
+        <w:tab/>
+      </w:r>
+      <w:r>
+        <w:rPr>
+          <w:u w:val="single"/>
+        </w:rPr>
+        <w:t>GENOCIDE PREVENTION SECURITY SYSTEM</w:t>
+      </w:r>
+      <w:r>
+        <w:rPr>
+          <w:u w:val="single"/>
+        </w:rPr>
+        <w:t>:</w:t>
+      </w:r>
+      <w:r>
+        <w:t xml:space="preserve"> </w:t>
+      </w:r>
+      <w:r>
+        <w:rPr>
+          <w:b/>
+          <w:bCs/>
+          <w:color w:val="FF0000"/>
+        </w:rPr>
+        <w:t>A</w:t>
+      </w:r>
+      <w:r>
+        <w:rPr>
+          <w:b/>
+          <w:bCs/>
+          <w:color w:val="FF0000"/>
+        </w:rPr>
+        <w:t>LL</w:t>
+      </w:r>
+      <w:r>
+        <w:rPr>
+          <w:b/>
+          <w:bCs/>
+          <w:color w:val="FF0000"/>
+        </w:rPr>
+        <w:t xml:space="preserve"> </w:t>
+      </w:r>
+      <w:r>
+        <w:rPr>
+          <w:b/>
+          <w:bCs/>
+          <w:color w:val="FF0000"/>
+        </w:rPr>
+        <w:t xml:space="preserve">TREASONOUS </w:t>
+      </w:r>
+      <w:r>
+        <w:rPr>
+          <w:b/>
+          <w:bCs/>
+          <w:color w:val="FF0000"/>
+        </w:rPr>
+        <w:t xml:space="preserve">SUICIDAL </w:t>
+      </w:r>
+      <w:r>
+        <w:rPr>
+          <w:b/>
+          <w:bCs/>
+          <w:color w:val="FF0000"/>
+        </w:rPr>
+        <w:t>GENOCID</w:t>
+      </w:r>
+      <w:r>
+        <w:rPr>
+          <w:b/>
+          <w:bCs/>
+          <w:color w:val="FF0000"/>
+        </w:rPr>
+        <w:t xml:space="preserve">E, THEN </w:t>
+      </w:r>
+      <w:proofErr w:type="gramStart"/>
+      <w:r>
+        <w:rPr>
+          <w:b/>
+          <w:bCs/>
+          <w:color w:val="FF0000"/>
+        </w:rPr>
+        <w:t>MURDER</w:t>
+      </w:r>
+      <w:r>
+        <w:rPr>
+          <w:b/>
+          <w:bCs/>
+        </w:rPr>
+        <w:t>;</w:t>
+      </w:r>
+      <w:proofErr w:type="gramEnd"/>
+    </w:p>
+    <w:p>
+      <w:pPr>
+        <w:ind w:left="720" w:hanging="360"/>
+        <w:jc w:val="both"/>
+        <w:rPr>
+          <w:b/>
+          <w:bCs/>
+        </w:rPr>
+      </w:pPr>
+      <w:r>
         <w:tab/>
       </w:r>
       <w:r>

</xml_diff>